<commit_message>
feat(prd): finish user create
</commit_message>
<xml_diff>
--- a/docs/public/resources/system-prd.docx
+++ b/docs/public/resources/system-prd.docx
@@ -287,66 +287,1495 @@
         <w:rPr>
           <w:rStyle w:val="Strong"/>
           <w:rFonts w:ascii="Songti TC" w:eastAsia="Songti TC" w:hAnsi="Songti TC"/>
-        </w:rPr>
-      </w:pPr>
-      <w:r>
-        <w:rPr>
-          <w:rStyle w:val="Strong"/>
-          <w:rFonts w:ascii="Songti TC" w:eastAsia="Songti TC" w:hAnsi="Songti TC" w:hint="eastAsia"/>
-        </w:rPr>
-        <w:lastRenderedPageBreak/>
-        <w:t>一</w:t>
-      </w:r>
-      <w:r>
-        <w:rPr>
-          <w:rStyle w:val="Strong"/>
-          <w:rFonts w:ascii="Songti TC" w:eastAsia="Songti TC" w:hAnsi="Songti TC" w:hint="eastAsia"/>
-        </w:rPr>
-        <w:t xml:space="preserve"> </w:t>
-      </w:r>
-      <w:r>
-        <w:rPr>
-          <w:rStyle w:val="Strong"/>
-          <w:rFonts w:ascii="Songti TC" w:eastAsia="Songti TC" w:hAnsi="Songti TC" w:hint="eastAsia"/>
-        </w:rPr>
-        <w:t>摘要</w:t>
-      </w:r>
-    </w:p>
-    <w:p>
-      <w:pPr>
-        <w:rPr>
-          <w:rStyle w:val="Strong"/>
-          <w:rFonts w:ascii="Songti TC" w:eastAsia="Songti TC" w:hAnsi="Songti TC"/>
           <w:b w:val="0"/>
           <w:bCs w:val="0"/>
         </w:rPr>
       </w:pPr>
+      <w:bookmarkStart w:id="0" w:name="_Toc127745761"/>
+      <w:r>
+        <w:rPr>
+          <w:rFonts w:ascii="Songti TC" w:eastAsia="Songti TC" w:hAnsi="Songti TC" w:hint="eastAsia"/>
+        </w:rPr>
+        <w:lastRenderedPageBreak/>
+        <w:t>摘要</w:t>
+      </w:r>
+      <w:bookmarkEnd w:id="0"/>
     </w:p>
     <w:p>
       <w:pPr>
         <w:pStyle w:val="Heading2"/>
         <w:numPr>
-          <w:ilvl w:val="1"/>
-          <w:numId w:val="1"/>
+          <w:ilvl w:val="0"/>
+          <w:numId w:val="2"/>
         </w:numPr>
-        <w:rPr>
-          <w:rStyle w:val="Strong"/>
+        <w:tabs>
+          <w:tab w:val="num" w:pos="360"/>
+        </w:tabs>
+        <w:ind w:left="0" w:firstLine="0"/>
+        <w:rPr>
           <w:rFonts w:ascii="Songti TC" w:eastAsia="Songti TC" w:hAnsi="Songti TC"/>
-          <w:b w:val="0"/>
-          <w:bCs w:val="0"/>
-        </w:rPr>
-      </w:pPr>
-      <w:r>
-        <w:rPr>
-          <w:rStyle w:val="Strong"/>
+        </w:rPr>
+      </w:pPr>
+      <w:bookmarkStart w:id="1" w:name="_Toc127745762"/>
+      <w:r>
+        <w:rPr>
           <w:rFonts w:ascii="Songti TC" w:eastAsia="Songti TC" w:hAnsi="Songti TC" w:hint="eastAsia"/>
-          <w:b w:val="0"/>
-          <w:bCs w:val="0"/>
         </w:rPr>
         <w:t>基本信息</w:t>
       </w:r>
-    </w:p>
-    <w:p/>
+      <w:bookmarkEnd w:id="1"/>
+    </w:p>
+    <w:p>
+      <w:pPr>
+        <w:rPr>
+          <w:rFonts w:ascii="Songti TC" w:eastAsia="Songti TC" w:hAnsi="Songti TC"/>
+        </w:rPr>
+      </w:pPr>
+    </w:p>
+    <w:p>
+      <w:pPr>
+        <w:rPr>
+          <w:rFonts w:ascii="Songti TC" w:eastAsia="Songti TC" w:hAnsi="Songti TC"/>
+        </w:rPr>
+      </w:pPr>
+      <w:r>
+        <w:rPr>
+          <w:rFonts w:ascii="Songti TC" w:eastAsia="Songti TC" w:hAnsi="Songti TC" w:hint="eastAsia"/>
+        </w:rPr>
+        <w:t>本文主要介绍PowerX系统后台的系统级功能，便系统设置为主用例说明。</w:t>
+      </w:r>
+    </w:p>
+    <w:tbl>
+      <w:tblPr>
+        <w:tblStyle w:val="TableGrid"/>
+        <w:tblpPr w:leftFromText="180" w:rightFromText="180" w:vertAnchor="page" w:horzAnchor="margin" w:tblpXSpec="center" w:tblpY="4238"/>
+        <w:tblW w:w="0" w:type="auto"/>
+        <w:tblLook w:val="04A0" w:firstRow="1" w:lastRow="0" w:firstColumn="1" w:lastColumn="0" w:noHBand="0" w:noVBand="1"/>
+      </w:tblPr>
+      <w:tblGrid>
+        <w:gridCol w:w="3246"/>
+        <w:gridCol w:w="1624"/>
+        <w:gridCol w:w="1624"/>
+      </w:tblGrid>
+      <w:tr>
+        <w:trPr>
+          <w:trHeight w:val="416"/>
+        </w:trPr>
+        <w:tc>
+          <w:tcPr>
+            <w:tcW w:w="6494" w:type="dxa"/>
+            <w:gridSpan w:val="3"/>
+          </w:tcPr>
+          <w:p>
+            <w:pPr>
+              <w:jc w:val="center"/>
+              <w:rPr>
+                <w:rFonts w:ascii="Songti TC" w:eastAsia="Songti TC" w:hAnsi="Songti TC"/>
+                <w:lang w:val="en-US"/>
+              </w:rPr>
+            </w:pPr>
+            <w:r>
+              <w:rPr>
+                <w:rFonts w:ascii="Songti TC" w:eastAsia="Songti TC" w:hAnsi="Songti TC" w:hint="eastAsia"/>
+                <w:lang w:val="en-US"/>
+              </w:rPr>
+              <w:t>产品名称</w:t>
+            </w:r>
+          </w:p>
+        </w:tc>
+      </w:tr>
+      <w:tr>
+        <w:trPr>
+          <w:trHeight w:val="416"/>
+        </w:trPr>
+        <w:tc>
+          <w:tcPr>
+            <w:tcW w:w="3246" w:type="dxa"/>
+            <w:vMerge w:val="restart"/>
+          </w:tcPr>
+          <w:p>
+            <w:pPr>
+              <w:ind w:left="720"/>
+              <w:rPr>
+                <w:rFonts w:ascii="Songti TC" w:eastAsia="Songti TC" w:hAnsi="Songti TC"/>
+                <w:sz w:val="20"/>
+                <w:szCs w:val="20"/>
+                <w:lang w:val="en-US"/>
+              </w:rPr>
+            </w:pPr>
+          </w:p>
+          <w:p>
+            <w:pPr>
+              <w:rPr>
+                <w:rFonts w:ascii="Songti TC" w:eastAsia="Songti TC" w:hAnsi="Songti TC"/>
+                <w:sz w:val="20"/>
+                <w:szCs w:val="20"/>
+                <w:lang w:val="en-US"/>
+              </w:rPr>
+            </w:pPr>
+            <w:r>
+              <w:rPr>
+                <w:rFonts w:ascii="Songti TC" w:eastAsia="Songti TC" w:hAnsi="Songti TC" w:hint="eastAsia"/>
+                <w:sz w:val="20"/>
+                <w:szCs w:val="20"/>
+                <w:lang w:val="en-US"/>
+              </w:rPr>
+              <w:t>文件状态</w:t>
+            </w:r>
+          </w:p>
+          <w:p>
+            <w:pPr>
+              <w:ind w:left="720"/>
+              <w:rPr>
+                <w:rFonts w:ascii="Songti TC" w:eastAsia="Songti TC" w:hAnsi="Songti TC"/>
+                <w:sz w:val="20"/>
+                <w:szCs w:val="20"/>
+                <w:lang w:val="en-US"/>
+              </w:rPr>
+            </w:pPr>
+            <w:r>
+              <w:rPr>
+                <w:rFonts w:ascii="Songti TC" w:eastAsia="Songti TC" w:hAnsi="Songti TC"/>
+                <w:sz w:val="20"/>
+                <w:szCs w:val="20"/>
+                <w:lang w:val="en-US"/>
+              </w:rPr>
+              <w:t xml:space="preserve">[  *  ] </w:t>
+            </w:r>
+            <w:r>
+              <w:rPr>
+                <w:rFonts w:ascii="Songti TC" w:eastAsia="Songti TC" w:hAnsi="Songti TC" w:hint="eastAsia"/>
+                <w:sz w:val="20"/>
+                <w:szCs w:val="20"/>
+                <w:lang w:val="en-US"/>
+              </w:rPr>
+              <w:t>草稿</w:t>
+            </w:r>
+          </w:p>
+          <w:p>
+            <w:pPr>
+              <w:ind w:left="720"/>
+              <w:rPr>
+                <w:rFonts w:ascii="Songti TC" w:eastAsia="Songti TC" w:hAnsi="Songti TC"/>
+                <w:sz w:val="20"/>
+                <w:szCs w:val="20"/>
+                <w:lang w:val="en-US"/>
+              </w:rPr>
+            </w:pPr>
+            <w:r>
+              <w:rPr>
+                <w:rFonts w:ascii="Songti TC" w:eastAsia="Songti TC" w:hAnsi="Songti TC"/>
+                <w:sz w:val="20"/>
+                <w:szCs w:val="20"/>
+                <w:lang w:val="en-US"/>
+              </w:rPr>
+              <w:t xml:space="preserve">[      ] </w:t>
+            </w:r>
+            <w:r>
+              <w:rPr>
+                <w:rFonts w:ascii="Songti TC" w:eastAsia="Songti TC" w:hAnsi="Songti TC" w:hint="eastAsia"/>
+                <w:sz w:val="20"/>
+                <w:szCs w:val="20"/>
+                <w:lang w:val="en-US"/>
+              </w:rPr>
+              <w:t>正式发布</w:t>
+            </w:r>
+          </w:p>
+          <w:p>
+            <w:pPr>
+              <w:ind w:left="720"/>
+              <w:rPr>
+                <w:rFonts w:ascii="Songti TC" w:eastAsia="Songti TC" w:hAnsi="Songti TC"/>
+                <w:sz w:val="20"/>
+                <w:szCs w:val="20"/>
+                <w:lang w:val="en-US"/>
+              </w:rPr>
+            </w:pPr>
+            <w:r>
+              <w:rPr>
+                <w:rFonts w:ascii="Songti TC" w:eastAsia="Songti TC" w:hAnsi="Songti TC"/>
+                <w:sz w:val="20"/>
+                <w:szCs w:val="20"/>
+                <w:lang w:val="en-US"/>
+              </w:rPr>
+              <w:t xml:space="preserve">[      ] </w:t>
+            </w:r>
+            <w:r>
+              <w:rPr>
+                <w:rFonts w:ascii="Songti TC" w:eastAsia="Songti TC" w:hAnsi="Songti TC" w:hint="eastAsia"/>
+                <w:sz w:val="20"/>
+                <w:szCs w:val="20"/>
+                <w:lang w:val="en-US"/>
+              </w:rPr>
+              <w:t>正式修改</w:t>
+            </w:r>
+          </w:p>
+        </w:tc>
+        <w:tc>
+          <w:tcPr>
+            <w:tcW w:w="1624" w:type="dxa"/>
+          </w:tcPr>
+          <w:p>
+            <w:pPr>
+              <w:jc w:val="center"/>
+              <w:rPr>
+                <w:rFonts w:ascii="Songti TC" w:eastAsia="Songti TC" w:hAnsi="Songti TC"/>
+                <w:sz w:val="20"/>
+                <w:szCs w:val="20"/>
+                <w:lang w:val="en-US"/>
+              </w:rPr>
+            </w:pPr>
+            <w:r>
+              <w:rPr>
+                <w:rFonts w:ascii="Songti TC" w:eastAsia="Songti TC" w:hAnsi="Songti TC" w:hint="eastAsia"/>
+                <w:sz w:val="20"/>
+                <w:szCs w:val="20"/>
+                <w:lang w:val="en-US"/>
+              </w:rPr>
+              <w:t>文件标识</w:t>
+            </w:r>
+          </w:p>
+        </w:tc>
+        <w:tc>
+          <w:tcPr>
+            <w:tcW w:w="1624" w:type="dxa"/>
+          </w:tcPr>
+          <w:p>
+            <w:pPr>
+              <w:jc w:val="center"/>
+              <w:rPr>
+                <w:rFonts w:ascii="Songti TC" w:eastAsia="Songti TC" w:hAnsi="Songti TC"/>
+                <w:sz w:val="20"/>
+                <w:szCs w:val="20"/>
+                <w:lang w:val="en-US"/>
+              </w:rPr>
+            </w:pPr>
+            <w:r>
+              <w:rPr>
+                <w:rFonts w:ascii="Songti TC" w:eastAsia="Songti TC" w:hAnsi="Songti TC" w:hint="eastAsia"/>
+                <w:sz w:val="20"/>
+                <w:szCs w:val="20"/>
+                <w:lang w:val="en-US"/>
+              </w:rPr>
+              <w:t>系统级别功能</w:t>
+            </w:r>
+          </w:p>
+        </w:tc>
+      </w:tr>
+      <w:tr>
+        <w:trPr>
+          <w:trHeight w:val="416"/>
+        </w:trPr>
+        <w:tc>
+          <w:tcPr>
+            <w:tcW w:w="3246" w:type="dxa"/>
+            <w:vMerge/>
+          </w:tcPr>
+          <w:p>
+            <w:pPr>
+              <w:rPr>
+                <w:rFonts w:ascii="Songti TC" w:eastAsia="Songti TC" w:hAnsi="Songti TC"/>
+                <w:sz w:val="20"/>
+                <w:szCs w:val="20"/>
+                <w:lang w:val="en-US"/>
+              </w:rPr>
+            </w:pPr>
+          </w:p>
+        </w:tc>
+        <w:tc>
+          <w:tcPr>
+            <w:tcW w:w="1624" w:type="dxa"/>
+          </w:tcPr>
+          <w:p>
+            <w:pPr>
+              <w:jc w:val="center"/>
+              <w:rPr>
+                <w:rFonts w:ascii="Songti TC" w:eastAsia="Songti TC" w:hAnsi="Songti TC"/>
+                <w:sz w:val="20"/>
+                <w:szCs w:val="20"/>
+                <w:lang w:val="en-US"/>
+              </w:rPr>
+            </w:pPr>
+            <w:r>
+              <w:rPr>
+                <w:rFonts w:ascii="Songti TC" w:eastAsia="Songti TC" w:hAnsi="Songti TC" w:hint="eastAsia"/>
+                <w:sz w:val="20"/>
+                <w:szCs w:val="20"/>
+                <w:lang w:val="en-US"/>
+              </w:rPr>
+              <w:t>当前版本</w:t>
+            </w:r>
+          </w:p>
+        </w:tc>
+        <w:tc>
+          <w:tcPr>
+            <w:tcW w:w="1624" w:type="dxa"/>
+          </w:tcPr>
+          <w:p>
+            <w:pPr>
+              <w:jc w:val="center"/>
+              <w:rPr>
+                <w:rFonts w:ascii="Songti TC" w:eastAsia="Songti TC" w:hAnsi="Songti TC"/>
+                <w:sz w:val="20"/>
+                <w:szCs w:val="20"/>
+                <w:lang w:val="en-US"/>
+              </w:rPr>
+            </w:pPr>
+            <w:r>
+              <w:rPr>
+                <w:rFonts w:ascii="Songti TC" w:eastAsia="Songti TC" w:hAnsi="Songti TC"/>
+                <w:sz w:val="20"/>
+                <w:szCs w:val="20"/>
+                <w:lang w:val="en-US"/>
+              </w:rPr>
+              <w:t>v0.5</w:t>
+            </w:r>
+          </w:p>
+        </w:tc>
+      </w:tr>
+      <w:tr>
+        <w:trPr>
+          <w:trHeight w:val="416"/>
+        </w:trPr>
+        <w:tc>
+          <w:tcPr>
+            <w:tcW w:w="3246" w:type="dxa"/>
+            <w:vMerge/>
+          </w:tcPr>
+          <w:p>
+            <w:pPr>
+              <w:rPr>
+                <w:rFonts w:ascii="Songti TC" w:eastAsia="Songti TC" w:hAnsi="Songti TC"/>
+                <w:sz w:val="20"/>
+                <w:szCs w:val="20"/>
+                <w:lang w:val="en-US"/>
+              </w:rPr>
+            </w:pPr>
+          </w:p>
+        </w:tc>
+        <w:tc>
+          <w:tcPr>
+            <w:tcW w:w="1624" w:type="dxa"/>
+          </w:tcPr>
+          <w:p>
+            <w:pPr>
+              <w:jc w:val="center"/>
+              <w:rPr>
+                <w:rFonts w:ascii="Songti TC" w:eastAsia="Songti TC" w:hAnsi="Songti TC"/>
+                <w:sz w:val="20"/>
+                <w:szCs w:val="20"/>
+                <w:lang w:val="en-US"/>
+              </w:rPr>
+            </w:pPr>
+            <w:r>
+              <w:rPr>
+                <w:rFonts w:ascii="Songti TC" w:eastAsia="Songti TC" w:hAnsi="Songti TC" w:hint="eastAsia"/>
+                <w:sz w:val="20"/>
+                <w:szCs w:val="20"/>
+                <w:lang w:val="en-US"/>
+              </w:rPr>
+              <w:t>作者</w:t>
+            </w:r>
+          </w:p>
+        </w:tc>
+        <w:tc>
+          <w:tcPr>
+            <w:tcW w:w="1624" w:type="dxa"/>
+          </w:tcPr>
+          <w:p>
+            <w:pPr>
+              <w:jc w:val="center"/>
+              <w:rPr>
+                <w:rFonts w:ascii="Songti TC" w:eastAsia="Songti TC" w:hAnsi="Songti TC"/>
+                <w:sz w:val="20"/>
+                <w:szCs w:val="20"/>
+                <w:lang w:val="en-US"/>
+              </w:rPr>
+            </w:pPr>
+            <w:r>
+              <w:rPr>
+                <w:rFonts w:ascii="Songti TC" w:eastAsia="Songti TC" w:hAnsi="Songti TC" w:hint="eastAsia"/>
+                <w:sz w:val="20"/>
+                <w:szCs w:val="20"/>
+                <w:lang w:val="en-US"/>
+              </w:rPr>
+              <w:t>Michael</w:t>
+            </w:r>
+            <w:r>
+              <w:rPr>
+                <w:rFonts w:ascii="Songti TC" w:eastAsia="Songti TC" w:hAnsi="Songti TC"/>
+                <w:sz w:val="20"/>
+                <w:szCs w:val="20"/>
+                <w:lang w:val="en-US"/>
+              </w:rPr>
+              <w:t xml:space="preserve"> </w:t>
+            </w:r>
+            <w:r>
+              <w:rPr>
+                <w:rFonts w:ascii="Songti TC" w:eastAsia="Songti TC" w:hAnsi="Songti TC" w:hint="eastAsia"/>
+                <w:sz w:val="20"/>
+                <w:szCs w:val="20"/>
+                <w:lang w:val="en-US"/>
+              </w:rPr>
+              <w:t>Hu</w:t>
+            </w:r>
+          </w:p>
+        </w:tc>
+      </w:tr>
+      <w:tr>
+        <w:trPr>
+          <w:trHeight w:val="416"/>
+        </w:trPr>
+        <w:tc>
+          <w:tcPr>
+            <w:tcW w:w="3246" w:type="dxa"/>
+            <w:vMerge/>
+          </w:tcPr>
+          <w:p>
+            <w:pPr>
+              <w:rPr>
+                <w:rFonts w:ascii="Songti TC" w:eastAsia="Songti TC" w:hAnsi="Songti TC"/>
+                <w:sz w:val="20"/>
+                <w:szCs w:val="20"/>
+                <w:lang w:val="en-US"/>
+              </w:rPr>
+            </w:pPr>
+          </w:p>
+        </w:tc>
+        <w:tc>
+          <w:tcPr>
+            <w:tcW w:w="1624" w:type="dxa"/>
+          </w:tcPr>
+          <w:p>
+            <w:pPr>
+              <w:jc w:val="center"/>
+              <w:rPr>
+                <w:rFonts w:ascii="Songti TC" w:eastAsia="Songti TC" w:hAnsi="Songti TC"/>
+                <w:sz w:val="20"/>
+                <w:szCs w:val="20"/>
+                <w:lang w:val="en-US"/>
+              </w:rPr>
+            </w:pPr>
+            <w:r>
+              <w:rPr>
+                <w:rFonts w:ascii="Songti TC" w:eastAsia="Songti TC" w:hAnsi="Songti TC" w:hint="eastAsia"/>
+                <w:sz w:val="20"/>
+                <w:szCs w:val="20"/>
+                <w:lang w:val="en-US"/>
+              </w:rPr>
+              <w:t>日期</w:t>
+            </w:r>
+          </w:p>
+        </w:tc>
+        <w:tc>
+          <w:tcPr>
+            <w:tcW w:w="1624" w:type="dxa"/>
+          </w:tcPr>
+          <w:p>
+            <w:pPr>
+              <w:jc w:val="center"/>
+              <w:rPr>
+                <w:rFonts w:ascii="Songti TC" w:eastAsia="Songti TC" w:hAnsi="Songti TC"/>
+                <w:sz w:val="20"/>
+                <w:szCs w:val="20"/>
+                <w:lang w:val="en-US"/>
+              </w:rPr>
+            </w:pPr>
+            <w:r>
+              <w:rPr>
+                <w:rFonts w:ascii="Songti TC" w:eastAsia="Songti TC" w:hAnsi="Songti TC"/>
+                <w:sz w:val="20"/>
+                <w:szCs w:val="20"/>
+                <w:lang w:val="en-US"/>
+              </w:rPr>
+              <w:t>2023-02-16</w:t>
+            </w:r>
+          </w:p>
+        </w:tc>
+      </w:tr>
+    </w:tbl>
+    <w:tbl>
+      <w:tblPr>
+        <w:tblStyle w:val="TableGrid"/>
+        <w:tblpPr w:leftFromText="180" w:rightFromText="180" w:vertAnchor="text" w:horzAnchor="margin" w:tblpY="5012"/>
+        <w:tblW w:w="0" w:type="auto"/>
+        <w:tblLook w:val="04A0" w:firstRow="1" w:lastRow="0" w:firstColumn="1" w:lastColumn="0" w:noHBand="0" w:noVBand="1"/>
+      </w:tblPr>
+      <w:tblGrid>
+        <w:gridCol w:w="988"/>
+        <w:gridCol w:w="1134"/>
+        <w:gridCol w:w="1984"/>
+        <w:gridCol w:w="1276"/>
+        <w:gridCol w:w="1276"/>
+        <w:gridCol w:w="2692"/>
+      </w:tblGrid>
+      <w:tr>
+        <w:tc>
+          <w:tcPr>
+            <w:tcW w:w="988" w:type="dxa"/>
+            <w:shd w:val="clear" w:color="auto" w:fill="E7E6E6" w:themeFill="background2"/>
+          </w:tcPr>
+          <w:p>
+            <w:pPr>
+              <w:jc w:val="center"/>
+              <w:rPr>
+                <w:rFonts w:ascii="Songti TC" w:eastAsia="Songti TC" w:hAnsi="Songti TC"/>
+                <w:sz w:val="20"/>
+                <w:szCs w:val="20"/>
+                <w:lang w:val="en-US"/>
+              </w:rPr>
+            </w:pPr>
+            <w:r>
+              <w:rPr>
+                <w:rFonts w:ascii="Songti TC" w:eastAsia="Songti TC" w:hAnsi="Songti TC" w:hint="eastAsia"/>
+                <w:sz w:val="20"/>
+                <w:szCs w:val="20"/>
+                <w:lang w:val="en-US"/>
+              </w:rPr>
+              <w:t>序号</w:t>
+            </w:r>
+          </w:p>
+        </w:tc>
+        <w:tc>
+          <w:tcPr>
+            <w:tcW w:w="1134" w:type="dxa"/>
+            <w:shd w:val="clear" w:color="auto" w:fill="E7E6E6" w:themeFill="background2"/>
+          </w:tcPr>
+          <w:p>
+            <w:pPr>
+              <w:jc w:val="center"/>
+              <w:rPr>
+                <w:rFonts w:ascii="Songti TC" w:eastAsia="Songti TC" w:hAnsi="Songti TC"/>
+                <w:sz w:val="20"/>
+                <w:szCs w:val="20"/>
+                <w:lang w:val="en-US"/>
+              </w:rPr>
+            </w:pPr>
+            <w:r>
+              <w:rPr>
+                <w:rFonts w:ascii="Songti TC" w:eastAsia="Songti TC" w:hAnsi="Songti TC" w:hint="eastAsia"/>
+                <w:sz w:val="20"/>
+                <w:szCs w:val="20"/>
+                <w:lang w:val="en-US"/>
+              </w:rPr>
+              <w:t>版本</w:t>
+            </w:r>
+          </w:p>
+        </w:tc>
+        <w:tc>
+          <w:tcPr>
+            <w:tcW w:w="1984" w:type="dxa"/>
+            <w:shd w:val="clear" w:color="auto" w:fill="E7E6E6" w:themeFill="background2"/>
+          </w:tcPr>
+          <w:p>
+            <w:pPr>
+              <w:jc w:val="center"/>
+              <w:rPr>
+                <w:rFonts w:ascii="Songti TC" w:eastAsia="Songti TC" w:hAnsi="Songti TC"/>
+                <w:sz w:val="20"/>
+                <w:szCs w:val="20"/>
+                <w:lang w:val="en-US"/>
+              </w:rPr>
+            </w:pPr>
+            <w:r>
+              <w:rPr>
+                <w:rFonts w:ascii="Songti TC" w:eastAsia="Songti TC" w:hAnsi="Songti TC" w:hint="eastAsia"/>
+                <w:sz w:val="20"/>
+                <w:szCs w:val="20"/>
+                <w:lang w:val="en-US"/>
+              </w:rPr>
+              <w:t>编写/修订说明</w:t>
+            </w:r>
+          </w:p>
+        </w:tc>
+        <w:tc>
+          <w:tcPr>
+            <w:tcW w:w="1276" w:type="dxa"/>
+            <w:shd w:val="clear" w:color="auto" w:fill="E7E6E6" w:themeFill="background2"/>
+          </w:tcPr>
+          <w:p>
+            <w:pPr>
+              <w:jc w:val="center"/>
+              <w:rPr>
+                <w:rFonts w:ascii="Songti TC" w:eastAsia="Songti TC" w:hAnsi="Songti TC"/>
+                <w:sz w:val="20"/>
+                <w:szCs w:val="20"/>
+                <w:lang w:val="en-US"/>
+              </w:rPr>
+            </w:pPr>
+            <w:r>
+              <w:rPr>
+                <w:rFonts w:ascii="Songti TC" w:eastAsia="Songti TC" w:hAnsi="Songti TC" w:hint="eastAsia"/>
+                <w:sz w:val="20"/>
+                <w:szCs w:val="20"/>
+                <w:lang w:val="en-US"/>
+              </w:rPr>
+              <w:t>修订人</w:t>
+            </w:r>
+          </w:p>
+        </w:tc>
+        <w:tc>
+          <w:tcPr>
+            <w:tcW w:w="1276" w:type="dxa"/>
+            <w:shd w:val="clear" w:color="auto" w:fill="E7E6E6" w:themeFill="background2"/>
+          </w:tcPr>
+          <w:p>
+            <w:pPr>
+              <w:jc w:val="center"/>
+              <w:rPr>
+                <w:rFonts w:ascii="Songti TC" w:eastAsia="Songti TC" w:hAnsi="Songti TC"/>
+                <w:sz w:val="20"/>
+                <w:szCs w:val="20"/>
+                <w:lang w:val="en-US"/>
+              </w:rPr>
+            </w:pPr>
+            <w:r>
+              <w:rPr>
+                <w:rFonts w:ascii="Songti TC" w:eastAsia="Songti TC" w:hAnsi="Songti TC" w:hint="eastAsia"/>
+                <w:sz w:val="20"/>
+                <w:szCs w:val="20"/>
+                <w:lang w:val="en-US"/>
+              </w:rPr>
+              <w:t>修改日期</w:t>
+            </w:r>
+          </w:p>
+        </w:tc>
+        <w:tc>
+          <w:tcPr>
+            <w:tcW w:w="2692" w:type="dxa"/>
+            <w:shd w:val="clear" w:color="auto" w:fill="E7E6E6" w:themeFill="background2"/>
+          </w:tcPr>
+          <w:p>
+            <w:pPr>
+              <w:jc w:val="center"/>
+              <w:rPr>
+                <w:rFonts w:ascii="Songti TC" w:eastAsia="Songti TC" w:hAnsi="Songti TC"/>
+                <w:sz w:val="20"/>
+                <w:szCs w:val="20"/>
+                <w:lang w:val="en-US"/>
+              </w:rPr>
+            </w:pPr>
+            <w:r>
+              <w:rPr>
+                <w:rFonts w:ascii="Songti TC" w:eastAsia="Songti TC" w:hAnsi="Songti TC" w:hint="eastAsia"/>
+                <w:sz w:val="20"/>
+                <w:szCs w:val="20"/>
+                <w:lang w:val="en-US"/>
+              </w:rPr>
+              <w:t>备注</w:t>
+            </w:r>
+          </w:p>
+        </w:tc>
+      </w:tr>
+      <w:tr>
+        <w:tc>
+          <w:tcPr>
+            <w:tcW w:w="988" w:type="dxa"/>
+          </w:tcPr>
+          <w:p>
+            <w:pPr>
+              <w:jc w:val="center"/>
+              <w:rPr>
+                <w:rFonts w:ascii="Songti TC" w:eastAsia="Songti TC" w:hAnsi="Songti TC"/>
+                <w:sz w:val="20"/>
+                <w:szCs w:val="20"/>
+                <w:lang w:val="en-US"/>
+              </w:rPr>
+            </w:pPr>
+            <w:r>
+              <w:rPr>
+                <w:rFonts w:ascii="Songti TC" w:eastAsia="Songti TC" w:hAnsi="Songti TC"/>
+                <w:sz w:val="20"/>
+                <w:szCs w:val="20"/>
+                <w:lang w:val="en-US"/>
+              </w:rPr>
+              <w:t>1</w:t>
+            </w:r>
+          </w:p>
+        </w:tc>
+        <w:tc>
+          <w:tcPr>
+            <w:tcW w:w="1134" w:type="dxa"/>
+          </w:tcPr>
+          <w:p>
+            <w:pPr>
+              <w:jc w:val="center"/>
+              <w:rPr>
+                <w:rFonts w:ascii="Songti TC" w:eastAsia="Songti TC" w:hAnsi="Songti TC"/>
+                <w:sz w:val="20"/>
+                <w:szCs w:val="20"/>
+                <w:lang w:val="en-US"/>
+              </w:rPr>
+            </w:pPr>
+            <w:r>
+              <w:rPr>
+                <w:rFonts w:ascii="Songti TC" w:eastAsia="Songti TC" w:hAnsi="Songti TC"/>
+                <w:sz w:val="20"/>
+                <w:szCs w:val="20"/>
+                <w:lang w:val="en-US"/>
+              </w:rPr>
+              <w:t>V0.5</w:t>
+            </w:r>
+          </w:p>
+        </w:tc>
+        <w:tc>
+          <w:tcPr>
+            <w:tcW w:w="1984" w:type="dxa"/>
+          </w:tcPr>
+          <w:p>
+            <w:pPr>
+              <w:jc w:val="center"/>
+              <w:rPr>
+                <w:rFonts w:ascii="Songti TC" w:eastAsia="Songti TC" w:hAnsi="Songti TC"/>
+                <w:sz w:val="20"/>
+                <w:szCs w:val="20"/>
+                <w:lang w:val="en-US"/>
+              </w:rPr>
+            </w:pPr>
+            <w:r>
+              <w:rPr>
+                <w:rFonts w:ascii="Songti TC" w:eastAsia="Songti TC" w:hAnsi="Songti TC" w:hint="eastAsia"/>
+                <w:sz w:val="20"/>
+                <w:szCs w:val="20"/>
+                <w:lang w:val="en-US"/>
+              </w:rPr>
+              <w:t>功能编写</w:t>
+            </w:r>
+          </w:p>
+        </w:tc>
+        <w:tc>
+          <w:tcPr>
+            <w:tcW w:w="1276" w:type="dxa"/>
+          </w:tcPr>
+          <w:p>
+            <w:pPr>
+              <w:jc w:val="center"/>
+              <w:rPr>
+                <w:rFonts w:ascii="Songti TC" w:eastAsia="Songti TC" w:hAnsi="Songti TC"/>
+                <w:sz w:val="20"/>
+                <w:szCs w:val="20"/>
+                <w:lang w:val="en-US"/>
+              </w:rPr>
+            </w:pPr>
+            <w:r>
+              <w:rPr>
+                <w:rFonts w:ascii="Songti TC" w:eastAsia="Songti TC" w:hAnsi="Songti TC" w:hint="eastAsia"/>
+                <w:sz w:val="20"/>
+                <w:szCs w:val="20"/>
+                <w:lang w:val="en-US"/>
+              </w:rPr>
+              <w:t>Michael</w:t>
+            </w:r>
+            <w:r>
+              <w:rPr>
+                <w:rFonts w:ascii="Songti TC" w:eastAsia="Songti TC" w:hAnsi="Songti TC"/>
+                <w:sz w:val="20"/>
+                <w:szCs w:val="20"/>
+                <w:lang w:val="en-US"/>
+              </w:rPr>
+              <w:t xml:space="preserve"> </w:t>
+            </w:r>
+            <w:r>
+              <w:rPr>
+                <w:rFonts w:ascii="Songti TC" w:eastAsia="Songti TC" w:hAnsi="Songti TC" w:hint="eastAsia"/>
+                <w:sz w:val="20"/>
+                <w:szCs w:val="20"/>
+                <w:lang w:val="en-US"/>
+              </w:rPr>
+              <w:t>Hu</w:t>
+            </w:r>
+          </w:p>
+        </w:tc>
+        <w:tc>
+          <w:tcPr>
+            <w:tcW w:w="1276" w:type="dxa"/>
+          </w:tcPr>
+          <w:p>
+            <w:pPr>
+              <w:jc w:val="center"/>
+              <w:rPr>
+                <w:rFonts w:ascii="Songti TC" w:eastAsia="Songti TC" w:hAnsi="Songti TC"/>
+                <w:sz w:val="20"/>
+                <w:szCs w:val="20"/>
+                <w:lang w:val="en-US"/>
+              </w:rPr>
+            </w:pPr>
+            <w:r>
+              <w:rPr>
+                <w:rFonts w:ascii="Songti TC" w:eastAsia="Songti TC" w:hAnsi="Songti TC"/>
+                <w:sz w:val="20"/>
+                <w:szCs w:val="20"/>
+                <w:lang w:val="en-US"/>
+              </w:rPr>
+              <w:t>2023-02-16</w:t>
+            </w:r>
+          </w:p>
+        </w:tc>
+        <w:tc>
+          <w:tcPr>
+            <w:tcW w:w="2692" w:type="dxa"/>
+          </w:tcPr>
+          <w:p>
+            <w:pPr>
+              <w:jc w:val="center"/>
+              <w:rPr>
+                <w:rFonts w:ascii="Songti TC" w:eastAsia="Songti TC" w:hAnsi="Songti TC"/>
+                <w:sz w:val="20"/>
+                <w:szCs w:val="20"/>
+                <w:lang w:val="en-US"/>
+              </w:rPr>
+            </w:pPr>
+          </w:p>
+        </w:tc>
+      </w:tr>
+      <w:tr>
+        <w:tc>
+          <w:tcPr>
+            <w:tcW w:w="988" w:type="dxa"/>
+          </w:tcPr>
+          <w:p>
+            <w:pPr>
+              <w:jc w:val="center"/>
+              <w:rPr>
+                <w:rFonts w:ascii="Songti TC" w:eastAsia="Songti TC" w:hAnsi="Songti TC"/>
+                <w:sz w:val="20"/>
+                <w:szCs w:val="20"/>
+                <w:lang w:val="en-US"/>
+              </w:rPr>
+            </w:pPr>
+          </w:p>
+        </w:tc>
+        <w:tc>
+          <w:tcPr>
+            <w:tcW w:w="1134" w:type="dxa"/>
+          </w:tcPr>
+          <w:p>
+            <w:pPr>
+              <w:jc w:val="center"/>
+              <w:rPr>
+                <w:rFonts w:ascii="Songti TC" w:eastAsia="Songti TC" w:hAnsi="Songti TC"/>
+                <w:sz w:val="20"/>
+                <w:szCs w:val="20"/>
+                <w:lang w:val="en-US"/>
+              </w:rPr>
+            </w:pPr>
+          </w:p>
+        </w:tc>
+        <w:tc>
+          <w:tcPr>
+            <w:tcW w:w="1984" w:type="dxa"/>
+          </w:tcPr>
+          <w:p>
+            <w:pPr>
+              <w:jc w:val="center"/>
+              <w:rPr>
+                <w:rFonts w:ascii="Songti TC" w:eastAsia="Songti TC" w:hAnsi="Songti TC"/>
+                <w:sz w:val="20"/>
+                <w:szCs w:val="20"/>
+                <w:lang w:val="en-US"/>
+              </w:rPr>
+            </w:pPr>
+          </w:p>
+        </w:tc>
+        <w:tc>
+          <w:tcPr>
+            <w:tcW w:w="1276" w:type="dxa"/>
+          </w:tcPr>
+          <w:p>
+            <w:pPr>
+              <w:jc w:val="center"/>
+              <w:rPr>
+                <w:rFonts w:ascii="Songti TC" w:eastAsia="Songti TC" w:hAnsi="Songti TC"/>
+                <w:sz w:val="20"/>
+                <w:szCs w:val="20"/>
+                <w:lang w:val="en-US"/>
+              </w:rPr>
+            </w:pPr>
+          </w:p>
+        </w:tc>
+        <w:tc>
+          <w:tcPr>
+            <w:tcW w:w="1276" w:type="dxa"/>
+          </w:tcPr>
+          <w:p>
+            <w:pPr>
+              <w:jc w:val="center"/>
+              <w:rPr>
+                <w:rFonts w:ascii="Songti TC" w:eastAsia="Songti TC" w:hAnsi="Songti TC"/>
+                <w:sz w:val="20"/>
+                <w:szCs w:val="20"/>
+                <w:lang w:val="en-US"/>
+              </w:rPr>
+            </w:pPr>
+          </w:p>
+        </w:tc>
+        <w:tc>
+          <w:tcPr>
+            <w:tcW w:w="2692" w:type="dxa"/>
+          </w:tcPr>
+          <w:p>
+            <w:pPr>
+              <w:jc w:val="center"/>
+              <w:rPr>
+                <w:rFonts w:ascii="Songti TC" w:eastAsia="Songti TC" w:hAnsi="Songti TC"/>
+                <w:sz w:val="20"/>
+                <w:szCs w:val="20"/>
+                <w:lang w:val="en-US"/>
+              </w:rPr>
+            </w:pPr>
+          </w:p>
+        </w:tc>
+      </w:tr>
+      <w:tr>
+        <w:tc>
+          <w:tcPr>
+            <w:tcW w:w="988" w:type="dxa"/>
+          </w:tcPr>
+          <w:p>
+            <w:pPr>
+              <w:jc w:val="center"/>
+              <w:rPr>
+                <w:rFonts w:ascii="Songti TC" w:eastAsia="Songti TC" w:hAnsi="Songti TC"/>
+                <w:sz w:val="20"/>
+                <w:szCs w:val="20"/>
+                <w:lang w:val="en-US"/>
+              </w:rPr>
+            </w:pPr>
+          </w:p>
+        </w:tc>
+        <w:tc>
+          <w:tcPr>
+            <w:tcW w:w="1134" w:type="dxa"/>
+          </w:tcPr>
+          <w:p>
+            <w:pPr>
+              <w:jc w:val="center"/>
+              <w:rPr>
+                <w:rFonts w:ascii="Songti TC" w:eastAsia="Songti TC" w:hAnsi="Songti TC"/>
+                <w:sz w:val="20"/>
+                <w:szCs w:val="20"/>
+                <w:lang w:val="en-US"/>
+              </w:rPr>
+            </w:pPr>
+          </w:p>
+        </w:tc>
+        <w:tc>
+          <w:tcPr>
+            <w:tcW w:w="1984" w:type="dxa"/>
+          </w:tcPr>
+          <w:p>
+            <w:pPr>
+              <w:jc w:val="center"/>
+              <w:rPr>
+                <w:rFonts w:ascii="Songti TC" w:eastAsia="Songti TC" w:hAnsi="Songti TC"/>
+                <w:sz w:val="20"/>
+                <w:szCs w:val="20"/>
+                <w:lang w:val="en-US"/>
+              </w:rPr>
+            </w:pPr>
+          </w:p>
+        </w:tc>
+        <w:tc>
+          <w:tcPr>
+            <w:tcW w:w="1276" w:type="dxa"/>
+          </w:tcPr>
+          <w:p>
+            <w:pPr>
+              <w:jc w:val="center"/>
+              <w:rPr>
+                <w:rFonts w:ascii="Songti TC" w:eastAsia="Songti TC" w:hAnsi="Songti TC"/>
+                <w:sz w:val="20"/>
+                <w:szCs w:val="20"/>
+                <w:lang w:val="en-US"/>
+              </w:rPr>
+            </w:pPr>
+          </w:p>
+        </w:tc>
+        <w:tc>
+          <w:tcPr>
+            <w:tcW w:w="1276" w:type="dxa"/>
+          </w:tcPr>
+          <w:p>
+            <w:pPr>
+              <w:jc w:val="center"/>
+              <w:rPr>
+                <w:rFonts w:ascii="Songti TC" w:eastAsia="Songti TC" w:hAnsi="Songti TC"/>
+                <w:sz w:val="20"/>
+                <w:szCs w:val="20"/>
+                <w:lang w:val="en-US"/>
+              </w:rPr>
+            </w:pPr>
+          </w:p>
+        </w:tc>
+        <w:tc>
+          <w:tcPr>
+            <w:tcW w:w="2692" w:type="dxa"/>
+          </w:tcPr>
+          <w:p>
+            <w:pPr>
+              <w:jc w:val="center"/>
+              <w:rPr>
+                <w:rFonts w:ascii="Songti TC" w:eastAsia="Songti TC" w:hAnsi="Songti TC"/>
+                <w:sz w:val="20"/>
+                <w:szCs w:val="20"/>
+                <w:lang w:val="en-US"/>
+              </w:rPr>
+            </w:pPr>
+          </w:p>
+        </w:tc>
+      </w:tr>
+    </w:tbl>
+    <w:p>
+      <w:pPr>
+        <w:rPr>
+          <w:rFonts w:ascii="Songti TC" w:eastAsia="Songti TC" w:hAnsi="Songti TC"/>
+          <w:lang w:val="en-US"/>
+        </w:rPr>
+      </w:pPr>
+      <w:r>
+        <w:rPr>
+          <w:rFonts w:ascii="Songti TC" w:eastAsia="Songti TC" w:hAnsi="Songti TC"/>
+          <w:lang w:val="en-US"/>
+        </w:rPr>
+        <w:br w:type="page"/>
+      </w:r>
+    </w:p>
+    <w:p>
+      <w:pPr>
+        <w:pStyle w:val="Heading1"/>
+        <w:rPr>
+          <w:lang w:val="en-US"/>
+        </w:rPr>
+      </w:pPr>
+      <w:bookmarkStart w:id="2" w:name="_Toc127745771"/>
+      <w:bookmarkStart w:id="3" w:name="_Toc127745768"/>
+      <w:r>
+        <w:rPr>
+          <w:rFonts w:hint="eastAsia"/>
+          <w:lang w:val="en-US"/>
+        </w:rPr>
+        <w:lastRenderedPageBreak/>
+        <w:t>用户</w:t>
+      </w:r>
+      <w:r>
+        <w:rPr>
+          <w:rFonts w:hint="eastAsia"/>
+          <w:lang w:val="en-US"/>
+        </w:rPr>
+        <w:t>管理</w:t>
+      </w:r>
+      <w:r>
+        <w:rPr>
+          <w:rFonts w:hint="eastAsia"/>
+          <w:lang w:val="en-US"/>
+        </w:rPr>
+        <w:t>（</w:t>
+      </w:r>
+      <w:r>
+        <w:rPr>
+          <w:rFonts w:hint="eastAsia"/>
+          <w:lang w:val="en-US"/>
+        </w:rPr>
+        <w:t>系统使用</w:t>
+      </w:r>
+      <w:r>
+        <w:rPr>
+          <w:rFonts w:hint="eastAsia"/>
+          <w:lang w:val="en-US"/>
+        </w:rPr>
+        <w:t>人）</w:t>
+      </w:r>
+      <w:bookmarkEnd w:id="3"/>
+    </w:p>
+    <w:p>
+      <w:pPr>
+        <w:pStyle w:val="Heading3"/>
+        <w:rPr>
+          <w:lang w:val="en-US"/>
+        </w:rPr>
+      </w:pPr>
+    </w:p>
+    <w:p>
+      <w:pPr>
+        <w:pStyle w:val="Heading3"/>
+        <w:rPr>
+          <w:lang w:val="en-US"/>
+        </w:rPr>
+      </w:pPr>
+      <w:proofErr w:type="spellStart"/>
+      <w:r>
+        <w:rPr>
+          <w:lang w:val="en-US"/>
+        </w:rPr>
+        <w:t>pt</w:t>
+      </w:r>
+      <w:r>
+        <w:rPr>
+          <w:lang w:val="en-US"/>
+        </w:rPr>
+        <w:t>_usr_mgmt</w:t>
+      </w:r>
+      <w:proofErr w:type="spellEnd"/>
+      <w:r>
+        <w:rPr>
+          <w:rFonts w:hint="eastAsia"/>
+          <w:lang w:val="en-US"/>
+        </w:rPr>
+        <w:t>原型图</w:t>
+      </w:r>
+      <w:bookmarkEnd w:id="2"/>
+    </w:p>
+    <w:p>
+      <w:pPr>
+        <w:rPr>
+          <w:lang w:val="en-US"/>
+        </w:rPr>
+      </w:pPr>
+    </w:p>
+    <w:p>
+      <w:pPr>
+        <w:rPr>
+          <w:lang w:val="en-US"/>
+        </w:rPr>
+      </w:pPr>
+    </w:p>
+    <w:p>
+      <w:pPr>
+        <w:rPr>
+          <w:lang w:val="en-US"/>
+        </w:rPr>
+      </w:pPr>
+    </w:p>
+    <w:p>
+      <w:pPr>
+        <w:rPr>
+          <w:lang w:val="en-US"/>
+        </w:rPr>
+      </w:pPr>
+      <w:r>
+        <w:rPr>
+          <w:noProof/>
+          <w:lang w:val="en-US"/>
+        </w:rPr>
+        <w:drawing>
+          <wp:inline distT="0" distB="0" distL="0" distR="0" wp14:anchorId="53662ADE" wp14:editId="118777CB">
+            <wp:extent cx="5943600" cy="3131185"/>
+            <wp:effectExtent l="0" t="0" r="0" b="5715"/>
+            <wp:docPr id="7" name="Picture 7"/>
+            <wp:cNvGraphicFramePr>
+              <a:graphicFrameLocks xmlns:a="http://schemas.openxmlformats.org/drawingml/2006/main" noChangeAspect="1"/>
+            </wp:cNvGraphicFramePr>
+            <a:graphic xmlns:a="http://schemas.openxmlformats.org/drawingml/2006/main">
+              <a:graphicData uri="http://schemas.openxmlformats.org/drawingml/2006/picture">
+                <pic:pic xmlns:pic="http://schemas.openxmlformats.org/drawingml/2006/picture">
+                  <pic:nvPicPr>
+                    <pic:cNvPr id="7" name="Picture 7"/>
+                    <pic:cNvPicPr/>
+                  </pic:nvPicPr>
+                  <pic:blipFill>
+                    <a:blip r:embed="rId8" cstate="print">
+                      <a:extLst>
+                        <a:ext uri="{28A0092B-C50C-407E-A947-70E740481C1C}">
+                          <a14:useLocalDpi xmlns:a14="http://schemas.microsoft.com/office/drawing/2010/main" val="0"/>
+                        </a:ext>
+                      </a:extLst>
+                    </a:blip>
+                    <a:stretch>
+                      <a:fillRect/>
+                    </a:stretch>
+                  </pic:blipFill>
+                  <pic:spPr>
+                    <a:xfrm>
+                      <a:off x="0" y="0"/>
+                      <a:ext cx="5943600" cy="3131185"/>
+                    </a:xfrm>
+                    <a:prstGeom prst="rect">
+                      <a:avLst/>
+                    </a:prstGeom>
+                  </pic:spPr>
+                </pic:pic>
+              </a:graphicData>
+            </a:graphic>
+          </wp:inline>
+        </w:drawing>
+      </w:r>
+    </w:p>
+    <w:p>
+      <w:pPr>
+        <w:rPr>
+          <w:lang w:val="en-US"/>
+        </w:rPr>
+      </w:pPr>
+    </w:p>
+    <w:p>
+      <w:pPr>
+        <w:rPr>
+          <w:lang w:val="en-US"/>
+        </w:rPr>
+      </w:pPr>
+    </w:p>
+    <w:p>
+      <w:pPr>
+        <w:pStyle w:val="Heading3"/>
+        <w:rPr>
+          <w:lang w:val="en-US"/>
+        </w:rPr>
+      </w:pPr>
+    </w:p>
+    <w:p>
+      <w:pPr>
+        <w:rPr>
+          <w:rFonts w:asciiTheme="majorHAnsi" w:eastAsiaTheme="majorEastAsia" w:hAnsiTheme="majorHAnsi" w:cstheme="majorBidi"/>
+          <w:color w:val="2F5496" w:themeColor="accent1" w:themeShade="BF"/>
+          <w:sz w:val="26"/>
+          <w:szCs w:val="26"/>
+          <w:lang w:val="en-US"/>
+        </w:rPr>
+      </w:pPr>
+      <w:r>
+        <w:rPr>
+          <w:lang w:val="en-US"/>
+        </w:rPr>
+        <w:br w:type="page"/>
+      </w:r>
+    </w:p>
+    <w:p>
+      <w:pPr>
+        <w:pStyle w:val="Heading2"/>
+        <w:numPr>
+          <w:ilvl w:val="0"/>
+          <w:numId w:val="3"/>
+        </w:numPr>
+        <w:tabs>
+          <w:tab w:val="num" w:pos="360"/>
+        </w:tabs>
+        <w:ind w:left="0" w:firstLine="0"/>
+        <w:rPr>
+          <w:lang w:val="en-US"/>
+        </w:rPr>
+      </w:pPr>
+      <w:bookmarkStart w:id="4" w:name="_Toc127745772"/>
+      <w:r>
+        <w:rPr>
+          <w:rFonts w:hint="eastAsia"/>
+          <w:lang w:val="en-US"/>
+        </w:rPr>
+        <w:lastRenderedPageBreak/>
+        <w:t>创建用户</w:t>
+      </w:r>
+      <w:bookmarkEnd w:id="4"/>
+    </w:p>
+    <w:p>
+      <w:pPr>
+        <w:pStyle w:val="Heading3"/>
+        <w:rPr>
+          <w:lang w:val="en-US"/>
+        </w:rPr>
+      </w:pPr>
+      <w:bookmarkStart w:id="5" w:name="_Toc127745775"/>
+      <w:proofErr w:type="spellStart"/>
+      <w:r>
+        <w:rPr>
+          <w:lang w:val="en-US"/>
+        </w:rPr>
+        <w:t>fl</w:t>
+      </w:r>
+      <w:r>
+        <w:rPr>
+          <w:lang w:val="en-US"/>
+        </w:rPr>
+        <w:t>_usr_mgmt_create</w:t>
+      </w:r>
+      <w:proofErr w:type="spellEnd"/>
+      <w:r>
+        <w:rPr>
+          <w:rFonts w:hint="eastAsia"/>
+          <w:lang w:val="en-US"/>
+        </w:rPr>
+        <w:t xml:space="preserve"> </w:t>
+      </w:r>
+      <w:r>
+        <w:rPr>
+          <w:rFonts w:hint="eastAsia"/>
+          <w:lang w:val="en-US"/>
+        </w:rPr>
+        <w:t>流程图</w:t>
+      </w:r>
+      <w:bookmarkEnd w:id="5"/>
+    </w:p>
+    <w:p>
+      <w:pPr>
+        <w:rPr>
+          <w:lang w:val="en-US"/>
+        </w:rPr>
+      </w:pPr>
+    </w:p>
+    <w:p>
+      <w:pPr>
+        <w:rPr>
+          <w:lang w:val="en-US"/>
+        </w:rPr>
+      </w:pPr>
+      <w:r>
+        <w:rPr>
+          <w:rFonts w:asciiTheme="majorHAnsi" w:eastAsiaTheme="majorEastAsia" w:hAnsiTheme="majorHAnsi" w:cstheme="majorBidi"/>
+          <w:noProof/>
+          <w:color w:val="2F5496" w:themeColor="accent1" w:themeShade="BF"/>
+          <w:sz w:val="26"/>
+          <w:szCs w:val="26"/>
+          <w:lang w:val="en-US"/>
+        </w:rPr>
+        <w:drawing>
+          <wp:inline distT="0" distB="0" distL="0" distR="0" wp14:anchorId="0BFF3FD8" wp14:editId="5A41098C">
+            <wp:extent cx="6054014" cy="7210697"/>
+            <wp:effectExtent l="0" t="0" r="4445" b="3175"/>
+            <wp:docPr id="13" name="Picture 13"/>
+            <wp:cNvGraphicFramePr>
+              <a:graphicFrameLocks xmlns:a="http://schemas.openxmlformats.org/drawingml/2006/main" noChangeAspect="1"/>
+            </wp:cNvGraphicFramePr>
+            <a:graphic xmlns:a="http://schemas.openxmlformats.org/drawingml/2006/main">
+              <a:graphicData uri="http://schemas.openxmlformats.org/drawingml/2006/picture">
+                <pic:pic xmlns:pic="http://schemas.openxmlformats.org/drawingml/2006/picture">
+                  <pic:nvPicPr>
+                    <pic:cNvPr id="13" name="Picture 13"/>
+                    <pic:cNvPicPr/>
+                  </pic:nvPicPr>
+                  <pic:blipFill>
+                    <a:blip r:embed="rId9" cstate="print">
+                      <a:extLst>
+                        <a:ext uri="{28A0092B-C50C-407E-A947-70E740481C1C}">
+                          <a14:useLocalDpi xmlns:a14="http://schemas.microsoft.com/office/drawing/2010/main" val="0"/>
+                        </a:ext>
+                      </a:extLst>
+                    </a:blip>
+                    <a:stretch>
+                      <a:fillRect/>
+                    </a:stretch>
+                  </pic:blipFill>
+                  <pic:spPr>
+                    <a:xfrm>
+                      <a:off x="0" y="0"/>
+                      <a:ext cx="6134329" cy="7306358"/>
+                    </a:xfrm>
+                    <a:prstGeom prst="rect">
+                      <a:avLst/>
+                    </a:prstGeom>
+                  </pic:spPr>
+                </pic:pic>
+              </a:graphicData>
+            </a:graphic>
+          </wp:inline>
+        </w:drawing>
+      </w:r>
+    </w:p>
+    <w:p>
+      <w:r>
+        <w:br w:type="page"/>
+      </w:r>
+    </w:p>
+    <w:p>
+      <w:pPr>
+        <w:pStyle w:val="Heading2"/>
+        <w:rPr>
+          <w:lang w:val="en-US"/>
+        </w:rPr>
+      </w:pPr>
+      <w:r>
+        <w:rPr>
+          <w:rFonts w:hint="eastAsia"/>
+          <w:lang w:val="en-US"/>
+        </w:rPr>
+        <w:lastRenderedPageBreak/>
+        <w:t>原型图</w:t>
+      </w:r>
+    </w:p>
+    <w:p>
+      <w:pPr>
+        <w:rPr>
+          <w:lang w:val="en-US"/>
+        </w:rPr>
+      </w:pPr>
+    </w:p>
+    <w:p>
+      <w:pPr>
+        <w:rPr>
+          <w:lang w:val="en-US"/>
+        </w:rPr>
+      </w:pPr>
+    </w:p>
+    <w:p>
+      <w:pPr>
+        <w:rPr>
+          <w:lang w:val="en-US"/>
+        </w:rPr>
+      </w:pPr>
+      <w:r>
+        <w:rPr>
+          <w:rFonts w:hint="eastAsia"/>
+          <w:noProof/>
+          <w:lang w:val="en-US"/>
+        </w:rPr>
+        <w:drawing>
+          <wp:inline distT="0" distB="0" distL="0" distR="0" wp14:anchorId="2A120B69" wp14:editId="114C7BE3">
+            <wp:extent cx="5943600" cy="6737350"/>
+            <wp:effectExtent l="0" t="0" r="0" b="6350"/>
+            <wp:docPr id="14" name="Picture 14"/>
+            <wp:cNvGraphicFramePr>
+              <a:graphicFrameLocks xmlns:a="http://schemas.openxmlformats.org/drawingml/2006/main" noChangeAspect="1"/>
+            </wp:cNvGraphicFramePr>
+            <a:graphic xmlns:a="http://schemas.openxmlformats.org/drawingml/2006/main">
+              <a:graphicData uri="http://schemas.openxmlformats.org/drawingml/2006/picture">
+                <pic:pic xmlns:pic="http://schemas.openxmlformats.org/drawingml/2006/picture">
+                  <pic:nvPicPr>
+                    <pic:cNvPr id="14" name="Picture 14"/>
+                    <pic:cNvPicPr/>
+                  </pic:nvPicPr>
+                  <pic:blipFill>
+                    <a:blip r:embed="rId10" cstate="print">
+                      <a:extLst>
+                        <a:ext uri="{28A0092B-C50C-407E-A947-70E740481C1C}">
+                          <a14:useLocalDpi xmlns:a14="http://schemas.microsoft.com/office/drawing/2010/main" val="0"/>
+                        </a:ext>
+                      </a:extLst>
+                    </a:blip>
+                    <a:stretch>
+                      <a:fillRect/>
+                    </a:stretch>
+                  </pic:blipFill>
+                  <pic:spPr>
+                    <a:xfrm>
+                      <a:off x="0" y="0"/>
+                      <a:ext cx="5943600" cy="6737350"/>
+                    </a:xfrm>
+                    <a:prstGeom prst="rect">
+                      <a:avLst/>
+                    </a:prstGeom>
+                  </pic:spPr>
+                </pic:pic>
+              </a:graphicData>
+            </a:graphic>
+          </wp:inline>
+        </w:drawing>
+      </w:r>
+    </w:p>
+    <w:p>
+      <w:pPr>
+        <w:rPr>
+          <w:rFonts w:asciiTheme="majorHAnsi" w:eastAsiaTheme="majorEastAsia" w:hAnsiTheme="majorHAnsi" w:cstheme="majorBidi"/>
+          <w:color w:val="2F5496" w:themeColor="accent1" w:themeShade="BF"/>
+          <w:sz w:val="26"/>
+          <w:szCs w:val="26"/>
+          <w:lang w:val="en-US"/>
+        </w:rPr>
+      </w:pPr>
+    </w:p>
+    <w:p>
+      <w:pPr>
+        <w:rPr>
+          <w:lang w:val="en-US"/>
+        </w:rPr>
+      </w:pPr>
+    </w:p>
     <w:p>
       <w:pPr>
         <w:rPr>
@@ -355,7 +1784,7 @@
       </w:pPr>
     </w:p>
     <w:sectPr>
-      <w:footerReference w:type="default" r:id="rId8"/>
+      <w:footerReference w:type="default" r:id="rId11"/>
       <w:pgSz w:w="12240" w:h="15840"/>
       <w:pgMar w:top="1440" w:right="1440" w:bottom="1440" w:left="1440" w:header="708" w:footer="708" w:gutter="0"/>
       <w:cols w:space="708"/>
@@ -699,8 +2128,192 @@
       </w:rPr>
     </w:lvl>
   </w:abstractNum>
+  <w:abstractNum w:abstractNumId="1" w15:restartNumberingAfterBreak="0">
+    <w:nsid w:val="410A6E16"/>
+    <w:multiLevelType w:val="hybridMultilevel"/>
+    <w:tmpl w:val="09BCB96A"/>
+    <w:lvl w:ilvl="0" w:tplc="0409000F">
+      <w:start w:val="1"/>
+      <w:numFmt w:val="decimal"/>
+      <w:lvlText w:val="%1."/>
+      <w:lvlJc w:val="left"/>
+      <w:pPr>
+        <w:ind w:left="720" w:hanging="360"/>
+      </w:pPr>
+      <w:rPr>
+        <w:rFonts w:hint="default"/>
+      </w:rPr>
+    </w:lvl>
+    <w:lvl w:ilvl="1" w:tplc="04090019" w:tentative="1">
+      <w:start w:val="1"/>
+      <w:numFmt w:val="lowerLetter"/>
+      <w:lvlText w:val="%2."/>
+      <w:lvlJc w:val="left"/>
+      <w:pPr>
+        <w:ind w:left="1440" w:hanging="360"/>
+      </w:pPr>
+    </w:lvl>
+    <w:lvl w:ilvl="2" w:tplc="0409001B" w:tentative="1">
+      <w:start w:val="1"/>
+      <w:numFmt w:val="lowerRoman"/>
+      <w:lvlText w:val="%3."/>
+      <w:lvlJc w:val="right"/>
+      <w:pPr>
+        <w:ind w:left="2160" w:hanging="180"/>
+      </w:pPr>
+    </w:lvl>
+    <w:lvl w:ilvl="3" w:tplc="0409000F" w:tentative="1">
+      <w:start w:val="1"/>
+      <w:numFmt w:val="decimal"/>
+      <w:lvlText w:val="%4."/>
+      <w:lvlJc w:val="left"/>
+      <w:pPr>
+        <w:ind w:left="2880" w:hanging="360"/>
+      </w:pPr>
+    </w:lvl>
+    <w:lvl w:ilvl="4" w:tplc="04090019" w:tentative="1">
+      <w:start w:val="1"/>
+      <w:numFmt w:val="lowerLetter"/>
+      <w:lvlText w:val="%5."/>
+      <w:lvlJc w:val="left"/>
+      <w:pPr>
+        <w:ind w:left="3600" w:hanging="360"/>
+      </w:pPr>
+    </w:lvl>
+    <w:lvl w:ilvl="5" w:tplc="0409001B" w:tentative="1">
+      <w:start w:val="1"/>
+      <w:numFmt w:val="lowerRoman"/>
+      <w:lvlText w:val="%6."/>
+      <w:lvlJc w:val="right"/>
+      <w:pPr>
+        <w:ind w:left="4320" w:hanging="180"/>
+      </w:pPr>
+    </w:lvl>
+    <w:lvl w:ilvl="6" w:tplc="0409000F" w:tentative="1">
+      <w:start w:val="1"/>
+      <w:numFmt w:val="decimal"/>
+      <w:lvlText w:val="%7."/>
+      <w:lvlJc w:val="left"/>
+      <w:pPr>
+        <w:ind w:left="5040" w:hanging="360"/>
+      </w:pPr>
+    </w:lvl>
+    <w:lvl w:ilvl="7" w:tplc="04090019" w:tentative="1">
+      <w:start w:val="1"/>
+      <w:numFmt w:val="lowerLetter"/>
+      <w:lvlText w:val="%8."/>
+      <w:lvlJc w:val="left"/>
+      <w:pPr>
+        <w:ind w:left="5760" w:hanging="360"/>
+      </w:pPr>
+    </w:lvl>
+    <w:lvl w:ilvl="8" w:tplc="0409001B" w:tentative="1">
+      <w:start w:val="1"/>
+      <w:numFmt w:val="lowerRoman"/>
+      <w:lvlText w:val="%9."/>
+      <w:lvlJc w:val="right"/>
+      <w:pPr>
+        <w:ind w:left="6480" w:hanging="180"/>
+      </w:pPr>
+    </w:lvl>
+  </w:abstractNum>
+  <w:abstractNum w:abstractNumId="2" w15:restartNumberingAfterBreak="0">
+    <w:nsid w:val="50E771C4"/>
+    <w:multiLevelType w:val="hybridMultilevel"/>
+    <w:tmpl w:val="7E14469C"/>
+    <w:lvl w:ilvl="0" w:tplc="0409000F">
+      <w:start w:val="1"/>
+      <w:numFmt w:val="decimal"/>
+      <w:lvlText w:val="%1."/>
+      <w:lvlJc w:val="left"/>
+      <w:pPr>
+        <w:ind w:left="720" w:hanging="360"/>
+      </w:pPr>
+      <w:rPr>
+        <w:rFonts w:hint="default"/>
+      </w:rPr>
+    </w:lvl>
+    <w:lvl w:ilvl="1" w:tplc="04090019" w:tentative="1">
+      <w:start w:val="1"/>
+      <w:numFmt w:val="lowerLetter"/>
+      <w:lvlText w:val="%2."/>
+      <w:lvlJc w:val="left"/>
+      <w:pPr>
+        <w:ind w:left="1440" w:hanging="360"/>
+      </w:pPr>
+    </w:lvl>
+    <w:lvl w:ilvl="2" w:tplc="0409001B" w:tentative="1">
+      <w:start w:val="1"/>
+      <w:numFmt w:val="lowerRoman"/>
+      <w:lvlText w:val="%3."/>
+      <w:lvlJc w:val="right"/>
+      <w:pPr>
+        <w:ind w:left="2160" w:hanging="180"/>
+      </w:pPr>
+    </w:lvl>
+    <w:lvl w:ilvl="3" w:tplc="0409000F" w:tentative="1">
+      <w:start w:val="1"/>
+      <w:numFmt w:val="decimal"/>
+      <w:lvlText w:val="%4."/>
+      <w:lvlJc w:val="left"/>
+      <w:pPr>
+        <w:ind w:left="2880" w:hanging="360"/>
+      </w:pPr>
+    </w:lvl>
+    <w:lvl w:ilvl="4" w:tplc="04090019" w:tentative="1">
+      <w:start w:val="1"/>
+      <w:numFmt w:val="lowerLetter"/>
+      <w:lvlText w:val="%5."/>
+      <w:lvlJc w:val="left"/>
+      <w:pPr>
+        <w:ind w:left="3600" w:hanging="360"/>
+      </w:pPr>
+    </w:lvl>
+    <w:lvl w:ilvl="5" w:tplc="0409001B" w:tentative="1">
+      <w:start w:val="1"/>
+      <w:numFmt w:val="lowerRoman"/>
+      <w:lvlText w:val="%6."/>
+      <w:lvlJc w:val="right"/>
+      <w:pPr>
+        <w:ind w:left="4320" w:hanging="180"/>
+      </w:pPr>
+    </w:lvl>
+    <w:lvl w:ilvl="6" w:tplc="0409000F" w:tentative="1">
+      <w:start w:val="1"/>
+      <w:numFmt w:val="decimal"/>
+      <w:lvlText w:val="%7."/>
+      <w:lvlJc w:val="left"/>
+      <w:pPr>
+        <w:ind w:left="5040" w:hanging="360"/>
+      </w:pPr>
+    </w:lvl>
+    <w:lvl w:ilvl="7" w:tplc="04090019" w:tentative="1">
+      <w:start w:val="1"/>
+      <w:numFmt w:val="lowerLetter"/>
+      <w:lvlText w:val="%8."/>
+      <w:lvlJc w:val="left"/>
+      <w:pPr>
+        <w:ind w:left="5760" w:hanging="360"/>
+      </w:pPr>
+    </w:lvl>
+    <w:lvl w:ilvl="8" w:tplc="0409001B" w:tentative="1">
+      <w:start w:val="1"/>
+      <w:numFmt w:val="lowerRoman"/>
+      <w:lvlText w:val="%9."/>
+      <w:lvlJc w:val="right"/>
+      <w:pPr>
+        <w:ind w:left="6480" w:hanging="180"/>
+      </w:pPr>
+    </w:lvl>
+  </w:abstractNum>
   <w:num w:numId="1" w16cid:durableId="1079792102">
     <w:abstractNumId w:val="0"/>
+  </w:num>
+  <w:num w:numId="2" w16cid:durableId="835847414">
+    <w:abstractNumId w:val="1"/>
+  </w:num>
+  <w:num w:numId="3" w16cid:durableId="1112555764">
+    <w:abstractNumId w:val="2"/>
   </w:num>
 </w:numbering>
 </file>
@@ -1143,6 +2756,26 @@
       <w:szCs w:val="26"/>
     </w:rPr>
   </w:style>
+  <w:style w:type="paragraph" w:styleId="Heading3">
+    <w:name w:val="heading 3"/>
+    <w:basedOn w:val="Normal"/>
+    <w:next w:val="Normal"/>
+    <w:link w:val="Heading3Char"/>
+    <w:uiPriority w:val="9"/>
+    <w:unhideWhenUsed/>
+    <w:qFormat/>
+    <w:rsid w:val="005222D1"/>
+    <w:pPr>
+      <w:keepNext/>
+      <w:keepLines/>
+      <w:spacing w:before="40"/>
+      <w:outlineLvl w:val="2"/>
+    </w:pPr>
+    <w:rPr>
+      <w:rFonts w:asciiTheme="majorHAnsi" w:eastAsiaTheme="majorEastAsia" w:hAnsiTheme="majorHAnsi" w:cstheme="majorBidi"/>
+      <w:color w:val="1F3763" w:themeColor="accent1" w:themeShade="7F"/>
+    </w:rPr>
+  </w:style>
   <w:style w:type="character" w:default="1" w:styleId="DefaultParagraphFont">
     <w:name w:val="Default Paragraph Font"/>
     <w:uiPriority w:val="1"/>
@@ -1343,6 +2976,17 @@
         <w:insideV w:val="single" w:sz="4" w:space="0" w:color="auto"/>
       </w:tblBorders>
     </w:tblPr>
+  </w:style>
+  <w:style w:type="character" w:customStyle="1" w:styleId="Heading3Char">
+    <w:name w:val="Heading 3 Char"/>
+    <w:basedOn w:val="DefaultParagraphFont"/>
+    <w:link w:val="Heading3"/>
+    <w:uiPriority w:val="9"/>
+    <w:rsid w:val="005222D1"/>
+    <w:rPr>
+      <w:rFonts w:asciiTheme="majorHAnsi" w:eastAsiaTheme="majorEastAsia" w:hAnsiTheme="majorHAnsi" w:cstheme="majorBidi"/>
+      <w:color w:val="1F3763" w:themeColor="accent1" w:themeShade="7F"/>
+    </w:rPr>
   </w:style>
 </w:styles>
 </file>

</xml_diff>